<commit_message>
Implemented QA changes and revamped DFD with standardized elements
</commit_message>
<xml_diff>
--- a/DFD View.docx
+++ b/DFD View.docx
@@ -4,7 +4,7 @@
   <w:body>
     <w:tbl>
       <w:tblPr>
-        <w:tblW w:w="0" w:type="dxa"/>
+        <w:tblW w:w="9344" w:type="dxa"/>
         <w:tblBorders>
           <w:top w:val="outset" w:sz="6" w:space="0" w:color="auto"/>
           <w:left w:val="outset" w:sz="6" w:space="0" w:color="auto"/>
@@ -27,7 +27,7 @@
         </w:trPr>
         <w:tc>
           <w:tcPr>
-            <w:tcW w:w="4680" w:type="dxa"/>
+            <w:tcW w:w="4672" w:type="dxa"/>
             <w:tcBorders>
               <w:top w:val="single" w:sz="6" w:space="0" w:color="000000"/>
               <w:left w:val="single" w:sz="6" w:space="0" w:color="000000"/>
@@ -75,7 +75,7 @@
         </w:tc>
         <w:tc>
           <w:tcPr>
-            <w:tcW w:w="4680" w:type="dxa"/>
+            <w:tcW w:w="4672" w:type="dxa"/>
             <w:tcBorders>
               <w:top w:val="single" w:sz="6" w:space="0" w:color="000000"/>
               <w:left w:val="single" w:sz="6" w:space="0" w:color="000000"/>
@@ -107,19 +107,7 @@
                 <w:szCs w:val="24"/>
                 <w14:ligatures w14:val="none"/>
               </w:rPr>
-              <w:t>1.3.</w:t>
-            </w:r>
-            <w:r>
-              <w:rPr>
-                <w:rFonts w:ascii="Aptos" w:eastAsia="Times New Roman" w:hAnsi="Aptos" w:cs="Times New Roman"/>
-                <w:b/>
-                <w:bCs/>
-                <w:kern w:val="0"/>
-                <w:sz w:val="24"/>
-                <w:szCs w:val="24"/>
-                <w14:ligatures w14:val="none"/>
-              </w:rPr>
-              <w:t>?</w:t>
+              <w:t>1.3</w:t>
             </w:r>
             <w:r>
               <w:rPr>
@@ -176,7 +164,7 @@
         </w:trPr>
         <w:tc>
           <w:tcPr>
-            <w:tcW w:w="4680" w:type="dxa"/>
+            <w:tcW w:w="4672" w:type="dxa"/>
             <w:tcBorders>
               <w:top w:val="single" w:sz="6" w:space="0" w:color="000000"/>
               <w:left w:val="single" w:sz="6" w:space="0" w:color="000000"/>
@@ -224,7 +212,7 @@
         </w:tc>
         <w:tc>
           <w:tcPr>
-            <w:tcW w:w="4680" w:type="dxa"/>
+            <w:tcW w:w="4672" w:type="dxa"/>
             <w:tcBorders>
               <w:top w:val="single" w:sz="6" w:space="0" w:color="000000"/>
               <w:left w:val="single" w:sz="6" w:space="0" w:color="000000"/>
@@ -295,7 +283,7 @@
         </w:trPr>
         <w:tc>
           <w:tcPr>
-            <w:tcW w:w="4680" w:type="dxa"/>
+            <w:tcW w:w="4672" w:type="dxa"/>
             <w:tcBorders>
               <w:top w:val="single" w:sz="6" w:space="0" w:color="000000"/>
               <w:left w:val="single" w:sz="6" w:space="0" w:color="000000"/>
@@ -343,7 +331,7 @@
         </w:tc>
         <w:tc>
           <w:tcPr>
-            <w:tcW w:w="4680" w:type="dxa"/>
+            <w:tcW w:w="4672" w:type="dxa"/>
             <w:tcBorders>
               <w:top w:val="single" w:sz="6" w:space="0" w:color="000000"/>
               <w:left w:val="single" w:sz="6" w:space="0" w:color="000000"/>
@@ -393,7 +381,27 @@
                 <w:szCs w:val="24"/>
                 <w14:ligatures w14:val="none"/>
               </w:rPr>
-              <w:t>database and the scheduling database, which then return a response back to the controller.</w:t>
+              <w:t>database</w:t>
+            </w:r>
+            <w:r>
+              <w:rPr>
+                <w:rFonts w:ascii="Aptos" w:eastAsia="Times New Roman" w:hAnsi="Aptos" w:cs="Times New Roman"/>
+                <w:kern w:val="0"/>
+                <w:sz w:val="24"/>
+                <w:szCs w:val="24"/>
+                <w14:ligatures w14:val="none"/>
+              </w:rPr>
+              <w:t>s</w:t>
+            </w:r>
+            <w:r>
+              <w:rPr>
+                <w:rFonts w:ascii="Aptos" w:eastAsia="Times New Roman" w:hAnsi="Aptos" w:cs="Times New Roman"/>
+                <w:kern w:val="0"/>
+                <w:sz w:val="24"/>
+                <w:szCs w:val="24"/>
+                <w14:ligatures w14:val="none"/>
+              </w:rPr>
+              <w:t xml:space="preserve"> and the scheduling database, which then return a response back to the controller.</w:t>
             </w:r>
           </w:p>
         </w:tc>
@@ -404,7 +412,7 @@
         </w:trPr>
         <w:tc>
           <w:tcPr>
-            <w:tcW w:w="4680" w:type="dxa"/>
+            <w:tcW w:w="4672" w:type="dxa"/>
             <w:tcBorders>
               <w:top w:val="single" w:sz="6" w:space="0" w:color="000000"/>
               <w:left w:val="single" w:sz="6" w:space="0" w:color="000000"/>
@@ -452,7 +460,7 @@
         </w:tc>
         <w:tc>
           <w:tcPr>
-            <w:tcW w:w="4680" w:type="dxa"/>
+            <w:tcW w:w="4672" w:type="dxa"/>
             <w:tcBorders>
               <w:top w:val="single" w:sz="6" w:space="0" w:color="000000"/>
               <w:left w:val="single" w:sz="6" w:space="0" w:color="000000"/>
@@ -467,32 +475,22 @@
               <w:spacing w:after="0" w:line="240" w:lineRule="auto"/>
               <w:textAlignment w:val="baseline"/>
               <w:rPr>
-                <w:rFonts w:ascii="Times New Roman" w:eastAsia="Times New Roman" w:hAnsi="Times New Roman" w:cs="Times New Roman"/>
-                <w:kern w:val="0"/>
-                <w:sz w:val="24"/>
-                <w:szCs w:val="24"/>
-                <w14:ligatures w14:val="none"/>
-              </w:rPr>
-            </w:pPr>
-            <w:r>
-              <w:rPr>
-                <w:rFonts w:ascii="Aptos" w:eastAsia="Times New Roman" w:hAnsi="Aptos" w:cs="Times New Roman"/>
-                <w:kern w:val="0"/>
-                <w:sz w:val="24"/>
-                <w:szCs w:val="24"/>
-                <w14:ligatures w14:val="none"/>
-              </w:rPr>
-              <w:t>View 1.0</w:t>
-            </w:r>
-            <w:r>
-              <w:rPr>
-                <w:rFonts w:ascii="Aptos" w:eastAsia="Times New Roman" w:hAnsi="Aptos" w:cs="Times New Roman"/>
-                <w:kern w:val="0"/>
-                <w:sz w:val="24"/>
-                <w:szCs w:val="24"/>
-                <w14:ligatures w14:val="none"/>
-              </w:rPr>
-              <w:t>, 1.3</w:t>
+                <w:rFonts w:ascii="Aptos" w:eastAsia="Times New Roman" w:hAnsi="Aptos" w:cs="Times New Roman"/>
+                <w:kern w:val="0"/>
+                <w:sz w:val="24"/>
+                <w:szCs w:val="24"/>
+                <w14:ligatures w14:val="none"/>
+              </w:rPr>
+            </w:pPr>
+            <w:r>
+              <w:rPr>
+                <w:rFonts w:ascii="Aptos" w:eastAsia="Times New Roman" w:hAnsi="Aptos" w:cs="Times New Roman"/>
+                <w:kern w:val="0"/>
+                <w:sz w:val="24"/>
+                <w:szCs w:val="24"/>
+                <w14:ligatures w14:val="none"/>
+              </w:rPr>
+              <w:t>Requirements 3-7</w:t>
             </w:r>
           </w:p>
         </w:tc>
@@ -503,30 +501,19 @@
         </w:trPr>
         <w:tc>
           <w:tcPr>
-            <w:tcW w:w="4680" w:type="dxa"/>
+            <w:tcW w:w="4672" w:type="dxa"/>
             <w:vMerge w:val="restart"/>
             <w:tcBorders>
               <w:top w:val="single" w:sz="6" w:space="0" w:color="000000"/>
               <w:left w:val="single" w:sz="6" w:space="0" w:color="000000"/>
-              <w:bottom w:val="single" w:sz="6" w:space="0" w:color="000000"/>
-              <w:right w:val="single" w:sz="6" w:space="0" w:color="000000"/>
-            </w:tcBorders>
-            <w:shd w:val="clear" w:color="auto" w:fill="auto"/>
-            <w:hideMark/>
-          </w:tcPr>
-          <w:p>
-            <w:pPr>
-              <w:spacing w:after="0" w:line="240" w:lineRule="auto"/>
-              <w:textAlignment w:val="baseline"/>
-              <w:rPr>
-                <w:rFonts w:ascii="Times New Roman" w:eastAsia="Times New Roman" w:hAnsi="Times New Roman" w:cs="Times New Roman"/>
-                <w:kern w:val="0"/>
-                <w:sz w:val="24"/>
-                <w:szCs w:val="24"/>
-                <w14:ligatures w14:val="none"/>
-              </w:rPr>
-            </w:pPr>
-            <w:r>
+              <w:right w:val="single" w:sz="6" w:space="0" w:color="000000"/>
+            </w:tcBorders>
+            <w:shd w:val="clear" w:color="auto" w:fill="auto"/>
+          </w:tcPr>
+          <w:p>
+            <w:pPr>
+              <w:spacing w:after="0" w:line="240" w:lineRule="auto"/>
+              <w:textAlignment w:val="baseline"/>
               <w:rPr>
                 <w:rFonts w:ascii="Aptos" w:eastAsia="Times New Roman" w:hAnsi="Aptos" w:cs="Times New Roman"/>
                 <w:b/>
@@ -536,43 +523,6 @@
                 <w:szCs w:val="24"/>
                 <w14:ligatures w14:val="none"/>
               </w:rPr>
-              <w:t>Elements</w:t>
-            </w:r>
-            <w:r>
-              <w:rPr>
-                <w:rFonts w:ascii="Aptos" w:eastAsia="Times New Roman" w:hAnsi="Aptos" w:cs="Times New Roman"/>
-                <w:kern w:val="0"/>
-                <w:sz w:val="24"/>
-                <w:szCs w:val="24"/>
-                <w14:ligatures w14:val="none"/>
-              </w:rPr>
-              <w:t> </w:t>
-            </w:r>
-          </w:p>
-        </w:tc>
-        <w:tc>
-          <w:tcPr>
-            <w:tcW w:w="4680" w:type="dxa"/>
-            <w:tcBorders>
-              <w:top w:val="single" w:sz="6" w:space="0" w:color="000000"/>
-              <w:left w:val="single" w:sz="6" w:space="0" w:color="000000"/>
-              <w:bottom w:val="single" w:sz="6" w:space="0" w:color="000000"/>
-              <w:right w:val="single" w:sz="6" w:space="0" w:color="000000"/>
-            </w:tcBorders>
-            <w:shd w:val="clear" w:color="auto" w:fill="auto"/>
-            <w:hideMark/>
-          </w:tcPr>
-          <w:p>
-            <w:pPr>
-              <w:spacing w:after="0" w:line="240" w:lineRule="auto"/>
-              <w:textAlignment w:val="baseline"/>
-              <w:rPr>
-                <w:rFonts w:ascii="Times New Roman" w:eastAsia="Times New Roman" w:hAnsi="Times New Roman" w:cs="Times New Roman"/>
-                <w:kern w:val="0"/>
-                <w:sz w:val="24"/>
-                <w:szCs w:val="24"/>
-                <w14:ligatures w14:val="none"/>
-              </w:rPr>
             </w:pPr>
             <w:r>
               <w:rPr>
@@ -584,29 +534,7 @@
                 <w:szCs w:val="24"/>
                 <w14:ligatures w14:val="none"/>
               </w:rPr>
-              <w:t>Convert to SQL</w:t>
-            </w:r>
-            <w:r>
-              <w:rPr>
-                <w:rFonts w:ascii="Aptos" w:eastAsia="Times New Roman" w:hAnsi="Aptos" w:cs="Times New Roman"/>
-                <w:b/>
-                <w:bCs/>
-                <w:kern w:val="0"/>
-                <w:sz w:val="24"/>
-                <w:szCs w:val="24"/>
-                <w14:ligatures w14:val="none"/>
-              </w:rPr>
-              <w:t xml:space="preserve">: </w:t>
-            </w:r>
-            <w:r>
-              <w:rPr>
-                <w:rFonts w:ascii="Aptos" w:eastAsia="Times New Roman" w:hAnsi="Aptos" w:cs="Times New Roman"/>
-                <w:kern w:val="0"/>
-                <w:sz w:val="24"/>
-                <w:szCs w:val="24"/>
-                <w14:ligatures w14:val="none"/>
-              </w:rPr>
-              <w:t>Takes in commands from the controller and turns it into an SQL query.</w:t>
+              <w:t>Elements</w:t>
             </w:r>
             <w:r>
               <w:rPr>
@@ -617,6 +545,41 @@
                 <w14:ligatures w14:val="none"/>
               </w:rPr>
               <w:t> </w:t>
+            </w:r>
+          </w:p>
+        </w:tc>
+        <w:tc>
+          <w:tcPr>
+            <w:tcW w:w="4672" w:type="dxa"/>
+            <w:tcBorders>
+              <w:top w:val="single" w:sz="6" w:space="0" w:color="000000"/>
+              <w:left w:val="single" w:sz="6" w:space="0" w:color="000000"/>
+              <w:bottom w:val="single" w:sz="6" w:space="0" w:color="000000"/>
+              <w:right w:val="single" w:sz="6" w:space="0" w:color="000000"/>
+            </w:tcBorders>
+            <w:shd w:val="clear" w:color="auto" w:fill="auto"/>
+          </w:tcPr>
+          <w:p>
+            <w:pPr>
+              <w:spacing w:after="0" w:line="240" w:lineRule="auto"/>
+              <w:textAlignment w:val="baseline"/>
+              <w:rPr>
+                <w:rFonts w:ascii="Aptos" w:eastAsia="Times New Roman" w:hAnsi="Aptos" w:cs="Times New Roman"/>
+                <w:kern w:val="0"/>
+                <w:sz w:val="24"/>
+                <w:szCs w:val="24"/>
+                <w14:ligatures w14:val="none"/>
+              </w:rPr>
+            </w:pPr>
+            <w:r>
+              <w:rPr>
+                <w:rFonts w:ascii="Aptos" w:eastAsia="Times New Roman" w:hAnsi="Aptos" w:cs="Times New Roman"/>
+                <w:kern w:val="0"/>
+                <w:sz w:val="24"/>
+                <w:szCs w:val="24"/>
+                <w14:ligatures w14:val="none"/>
+              </w:rPr>
+              <w:t>1.2 Logic</w:t>
             </w:r>
           </w:p>
         </w:tc>
@@ -627,98 +590,62 @@
         </w:trPr>
         <w:tc>
           <w:tcPr>
-            <w:tcW w:w="0" w:type="auto"/>
+            <w:tcW w:w="4672" w:type="dxa"/>
             <w:vMerge/>
             <w:tcBorders>
+              <w:left w:val="single" w:sz="6" w:space="0" w:color="000000"/>
+              <w:right w:val="single" w:sz="6" w:space="0" w:color="000000"/>
+            </w:tcBorders>
+            <w:shd w:val="clear" w:color="auto" w:fill="auto"/>
+            <w:hideMark/>
+          </w:tcPr>
+          <w:p>
+            <w:pPr>
+              <w:spacing w:after="0" w:line="240" w:lineRule="auto"/>
+              <w:textAlignment w:val="baseline"/>
+              <w:rPr>
+                <w:rFonts w:ascii="Times New Roman" w:eastAsia="Times New Roman" w:hAnsi="Times New Roman" w:cs="Times New Roman"/>
+                <w:kern w:val="0"/>
+                <w:sz w:val="24"/>
+                <w:szCs w:val="24"/>
+                <w14:ligatures w14:val="none"/>
+              </w:rPr>
+            </w:pPr>
+          </w:p>
+        </w:tc>
+        <w:tc>
+          <w:tcPr>
+            <w:tcW w:w="4672" w:type="dxa"/>
+            <w:tcBorders>
               <w:top w:val="single" w:sz="6" w:space="0" w:color="000000"/>
               <w:left w:val="single" w:sz="6" w:space="0" w:color="000000"/>
               <w:bottom w:val="single" w:sz="6" w:space="0" w:color="000000"/>
               <w:right w:val="single" w:sz="6" w:space="0" w:color="000000"/>
             </w:tcBorders>
             <w:shd w:val="clear" w:color="auto" w:fill="auto"/>
-            <w:vAlign w:val="center"/>
-            <w:hideMark/>
-          </w:tcPr>
-          <w:p>
-            <w:pPr>
-              <w:spacing w:after="0" w:line="240" w:lineRule="auto"/>
-              <w:rPr>
-                <w:rFonts w:ascii="Times New Roman" w:eastAsia="Times New Roman" w:hAnsi="Times New Roman" w:cs="Times New Roman"/>
-                <w:kern w:val="0"/>
-                <w:sz w:val="24"/>
-                <w:szCs w:val="24"/>
-                <w14:ligatures w14:val="none"/>
-              </w:rPr>
-            </w:pPr>
-          </w:p>
-        </w:tc>
-        <w:tc>
-          <w:tcPr>
-            <w:tcW w:w="4680" w:type="dxa"/>
-            <w:tcBorders>
-              <w:top w:val="single" w:sz="6" w:space="0" w:color="000000"/>
-              <w:left w:val="single" w:sz="6" w:space="0" w:color="000000"/>
-              <w:bottom w:val="single" w:sz="6" w:space="0" w:color="000000"/>
-              <w:right w:val="single" w:sz="6" w:space="0" w:color="000000"/>
-            </w:tcBorders>
-            <w:shd w:val="clear" w:color="auto" w:fill="auto"/>
-            <w:hideMark/>
-          </w:tcPr>
-          <w:p>
-            <w:pPr>
-              <w:spacing w:after="0" w:line="240" w:lineRule="auto"/>
-              <w:textAlignment w:val="baseline"/>
-              <w:rPr>
-                <w:rFonts w:ascii="Times New Roman" w:eastAsia="Times New Roman" w:hAnsi="Times New Roman" w:cs="Times New Roman"/>
-                <w:kern w:val="0"/>
-                <w:sz w:val="24"/>
-                <w:szCs w:val="24"/>
-                <w14:ligatures w14:val="none"/>
-              </w:rPr>
-            </w:pPr>
-            <w:r>
-              <w:rPr>
-                <w:rFonts w:ascii="Aptos" w:eastAsia="Times New Roman" w:hAnsi="Aptos" w:cs="Times New Roman"/>
-                <w:b/>
-                <w:bCs/>
-                <w:kern w:val="0"/>
-                <w:sz w:val="24"/>
-                <w:szCs w:val="24"/>
-                <w14:ligatures w14:val="none"/>
-              </w:rPr>
-              <w:t>Filter Relevant Information</w:t>
-            </w:r>
-            <w:r>
-              <w:rPr>
-                <w:rFonts w:ascii="Aptos" w:eastAsia="Times New Roman" w:hAnsi="Aptos" w:cs="Times New Roman"/>
-                <w:b/>
-                <w:bCs/>
-                <w:kern w:val="0"/>
-                <w:sz w:val="24"/>
-                <w:szCs w:val="24"/>
-                <w14:ligatures w14:val="none"/>
-              </w:rPr>
-              <w:t>:</w:t>
-            </w:r>
-            <w:r>
-              <w:rPr>
-                <w:rFonts w:ascii="Aptos" w:eastAsia="Times New Roman" w:hAnsi="Aptos" w:cs="Times New Roman"/>
-                <w:kern w:val="0"/>
-                <w:sz w:val="24"/>
-                <w:szCs w:val="24"/>
-                <w14:ligatures w14:val="none"/>
-              </w:rPr>
-              <w:t xml:space="preserve"> </w:t>
-            </w:r>
-            <w:r>
-              <w:rPr>
-                <w:rFonts w:ascii="Aptos" w:eastAsia="Times New Roman" w:hAnsi="Aptos" w:cs="Times New Roman"/>
-                <w:kern w:val="0"/>
-                <w:sz w:val="24"/>
-                <w:szCs w:val="24"/>
-                <w14:ligatures w14:val="none"/>
-              </w:rPr>
-              <w:t>Only some data needs to be pulled from our external dependencies to be stored in the external database.</w:t>
+            <w:hideMark/>
+          </w:tcPr>
+          <w:p>
+            <w:pPr>
+              <w:spacing w:after="0" w:line="240" w:lineRule="auto"/>
+              <w:textAlignment w:val="baseline"/>
+              <w:rPr>
+                <w:rFonts w:ascii="Aptos" w:eastAsia="Times New Roman" w:hAnsi="Aptos" w:cs="Times New Roman"/>
+                <w:kern w:val="0"/>
+                <w:sz w:val="24"/>
+                <w:szCs w:val="24"/>
+                <w14:ligatures w14:val="none"/>
+              </w:rPr>
+            </w:pPr>
+            <w:r>
+              <w:rPr>
+                <w:rFonts w:ascii="Aptos" w:eastAsia="Times New Roman" w:hAnsi="Aptos" w:cs="Times New Roman"/>
+                <w:kern w:val="0"/>
+                <w:sz w:val="24"/>
+                <w:szCs w:val="24"/>
+                <w14:ligatures w14:val="none"/>
+              </w:rPr>
+              <w:t>1.3 Storage</w:t>
             </w:r>
           </w:p>
         </w:tc>
@@ -732,105 +659,59 @@
             <w:tcW w:w="0" w:type="auto"/>
             <w:vMerge/>
             <w:tcBorders>
+              <w:left w:val="single" w:sz="6" w:space="0" w:color="000000"/>
+              <w:right w:val="single" w:sz="6" w:space="0" w:color="000000"/>
+            </w:tcBorders>
+            <w:shd w:val="clear" w:color="auto" w:fill="auto"/>
+            <w:vAlign w:val="center"/>
+            <w:hideMark/>
+          </w:tcPr>
+          <w:p>
+            <w:pPr>
+              <w:spacing w:after="0" w:line="240" w:lineRule="auto"/>
+              <w:rPr>
+                <w:rFonts w:ascii="Times New Roman" w:eastAsia="Times New Roman" w:hAnsi="Times New Roman" w:cs="Times New Roman"/>
+                <w:kern w:val="0"/>
+                <w:sz w:val="24"/>
+                <w:szCs w:val="24"/>
+                <w14:ligatures w14:val="none"/>
+              </w:rPr>
+            </w:pPr>
+          </w:p>
+        </w:tc>
+        <w:tc>
+          <w:tcPr>
+            <w:tcW w:w="4672" w:type="dxa"/>
+            <w:tcBorders>
               <w:top w:val="single" w:sz="6" w:space="0" w:color="000000"/>
               <w:left w:val="single" w:sz="6" w:space="0" w:color="000000"/>
               <w:bottom w:val="single" w:sz="6" w:space="0" w:color="000000"/>
               <w:right w:val="single" w:sz="6" w:space="0" w:color="000000"/>
             </w:tcBorders>
             <w:shd w:val="clear" w:color="auto" w:fill="auto"/>
-            <w:vAlign w:val="center"/>
-            <w:hideMark/>
-          </w:tcPr>
-          <w:p>
-            <w:pPr>
-              <w:spacing w:after="0" w:line="240" w:lineRule="auto"/>
-              <w:rPr>
-                <w:rFonts w:ascii="Times New Roman" w:eastAsia="Times New Roman" w:hAnsi="Times New Roman" w:cs="Times New Roman"/>
-                <w:kern w:val="0"/>
-                <w:sz w:val="24"/>
-                <w:szCs w:val="24"/>
-                <w14:ligatures w14:val="none"/>
-              </w:rPr>
-            </w:pPr>
-          </w:p>
-        </w:tc>
-        <w:tc>
-          <w:tcPr>
-            <w:tcW w:w="4680" w:type="dxa"/>
-            <w:tcBorders>
-              <w:top w:val="single" w:sz="6" w:space="0" w:color="000000"/>
-              <w:left w:val="single" w:sz="6" w:space="0" w:color="000000"/>
-              <w:bottom w:val="single" w:sz="6" w:space="0" w:color="000000"/>
-              <w:right w:val="single" w:sz="6" w:space="0" w:color="000000"/>
-            </w:tcBorders>
-            <w:shd w:val="clear" w:color="auto" w:fill="auto"/>
-            <w:hideMark/>
-          </w:tcPr>
-          <w:p>
-            <w:pPr>
-              <w:spacing w:after="0" w:line="240" w:lineRule="auto"/>
-              <w:textAlignment w:val="baseline"/>
-              <w:rPr>
-                <w:rFonts w:ascii="Times New Roman" w:eastAsia="Times New Roman" w:hAnsi="Times New Roman" w:cs="Times New Roman"/>
-                <w:kern w:val="0"/>
-                <w:sz w:val="24"/>
-                <w:szCs w:val="24"/>
-                <w14:ligatures w14:val="none"/>
-              </w:rPr>
-            </w:pPr>
-            <w:r>
-              <w:rPr>
-                <w:rFonts w:ascii="Aptos" w:eastAsia="Times New Roman" w:hAnsi="Aptos" w:cs="Times New Roman"/>
-                <w:b/>
-                <w:bCs/>
-                <w:kern w:val="0"/>
-                <w:sz w:val="24"/>
-                <w:szCs w:val="24"/>
-                <w14:ligatures w14:val="none"/>
-              </w:rPr>
-              <w:t>Return</w:t>
-            </w:r>
-            <w:r>
-              <w:rPr>
-                <w:rFonts w:ascii="Aptos" w:eastAsia="Times New Roman" w:hAnsi="Aptos" w:cs="Times New Roman"/>
-                <w:b/>
-                <w:bCs/>
-                <w:kern w:val="0"/>
-                <w:sz w:val="24"/>
-                <w:szCs w:val="24"/>
-                <w14:ligatures w14:val="none"/>
-              </w:rPr>
-              <w:t xml:space="preserve">: </w:t>
-            </w:r>
-            <w:r>
-              <w:rPr>
-                <w:rFonts w:ascii="Aptos" w:eastAsia="Times New Roman" w:hAnsi="Aptos" w:cs="Times New Roman"/>
-                <w:kern w:val="0"/>
-                <w:sz w:val="24"/>
-                <w:szCs w:val="24"/>
-                <w14:ligatures w14:val="none"/>
-              </w:rPr>
-              <w:t>Gets a result set from a database</w:t>
-            </w:r>
-            <w:r>
-              <w:rPr>
-                <w:rFonts w:ascii="Aptos" w:eastAsia="Times New Roman" w:hAnsi="Aptos" w:cs="Times New Roman"/>
-                <w:kern w:val="0"/>
-                <w:sz w:val="24"/>
-                <w:szCs w:val="24"/>
-                <w14:ligatures w14:val="none"/>
-              </w:rPr>
-              <w:t> </w:t>
-            </w:r>
-            <w:r>
-              <w:rPr>
-                <w:rFonts w:ascii="Aptos" w:eastAsia="Times New Roman" w:hAnsi="Aptos" w:cs="Times New Roman"/>
-                <w:kern w:val="0"/>
-                <w:sz w:val="24"/>
-                <w:szCs w:val="24"/>
-                <w14:ligatures w14:val="none"/>
-              </w:rPr>
-              <w:t>and gives a response back to the controller.</w:t>
+            <w:hideMark/>
+          </w:tcPr>
+          <w:p>
+            <w:pPr>
+              <w:spacing w:after="0" w:line="240" w:lineRule="auto"/>
+              <w:textAlignment w:val="baseline"/>
+              <w:rPr>
+                <w:rFonts w:ascii="Times New Roman" w:eastAsia="Times New Roman" w:hAnsi="Times New Roman" w:cs="Times New Roman"/>
+                <w:kern w:val="0"/>
+                <w:sz w:val="24"/>
+                <w:szCs w:val="24"/>
+                <w14:ligatures w14:val="none"/>
+              </w:rPr>
+            </w:pPr>
+            <w:r>
+              <w:rPr>
+                <w:rFonts w:ascii="Aptos" w:eastAsia="Times New Roman" w:hAnsi="Aptos" w:cs="Times New Roman"/>
+                <w:kern w:val="0"/>
+                <w:sz w:val="24"/>
+                <w:szCs w:val="24"/>
+                <w14:ligatures w14:val="none"/>
+              </w:rPr>
+              <w:t>1.3.1 Federator</w:t>
             </w:r>
           </w:p>
         </w:tc>
@@ -844,73 +725,59 @@
             <w:tcW w:w="0" w:type="auto"/>
             <w:vMerge/>
             <w:tcBorders>
+              <w:left w:val="single" w:sz="6" w:space="0" w:color="000000"/>
+              <w:right w:val="single" w:sz="6" w:space="0" w:color="000000"/>
+            </w:tcBorders>
+            <w:shd w:val="clear" w:color="auto" w:fill="auto"/>
+            <w:vAlign w:val="center"/>
+            <w:hideMark/>
+          </w:tcPr>
+          <w:p>
+            <w:pPr>
+              <w:spacing w:after="0" w:line="240" w:lineRule="auto"/>
+              <w:rPr>
+                <w:rFonts w:ascii="Times New Roman" w:eastAsia="Times New Roman" w:hAnsi="Times New Roman" w:cs="Times New Roman"/>
+                <w:kern w:val="0"/>
+                <w:sz w:val="24"/>
+                <w:szCs w:val="24"/>
+                <w14:ligatures w14:val="none"/>
+              </w:rPr>
+            </w:pPr>
+          </w:p>
+        </w:tc>
+        <w:tc>
+          <w:tcPr>
+            <w:tcW w:w="4672" w:type="dxa"/>
+            <w:tcBorders>
               <w:top w:val="single" w:sz="6" w:space="0" w:color="000000"/>
               <w:left w:val="single" w:sz="6" w:space="0" w:color="000000"/>
               <w:bottom w:val="single" w:sz="6" w:space="0" w:color="000000"/>
               <w:right w:val="single" w:sz="6" w:space="0" w:color="000000"/>
             </w:tcBorders>
             <w:shd w:val="clear" w:color="auto" w:fill="auto"/>
-            <w:vAlign w:val="center"/>
-            <w:hideMark/>
-          </w:tcPr>
-          <w:p>
-            <w:pPr>
-              <w:spacing w:after="0" w:line="240" w:lineRule="auto"/>
-              <w:rPr>
-                <w:rFonts w:ascii="Times New Roman" w:eastAsia="Times New Roman" w:hAnsi="Times New Roman" w:cs="Times New Roman"/>
-                <w:kern w:val="0"/>
-                <w:sz w:val="24"/>
-                <w:szCs w:val="24"/>
-                <w14:ligatures w14:val="none"/>
-              </w:rPr>
-            </w:pPr>
-          </w:p>
-        </w:tc>
-        <w:tc>
-          <w:tcPr>
-            <w:tcW w:w="4680" w:type="dxa"/>
-            <w:tcBorders>
-              <w:top w:val="single" w:sz="6" w:space="0" w:color="000000"/>
-              <w:left w:val="single" w:sz="6" w:space="0" w:color="000000"/>
-              <w:bottom w:val="single" w:sz="6" w:space="0" w:color="000000"/>
-              <w:right w:val="single" w:sz="6" w:space="0" w:color="000000"/>
-            </w:tcBorders>
-            <w:shd w:val="clear" w:color="auto" w:fill="auto"/>
-            <w:hideMark/>
-          </w:tcPr>
-          <w:p>
-            <w:pPr>
-              <w:spacing w:after="0" w:line="240" w:lineRule="auto"/>
-              <w:textAlignment w:val="baseline"/>
-              <w:rPr>
-                <w:rFonts w:ascii="Times New Roman" w:eastAsia="Times New Roman" w:hAnsi="Times New Roman" w:cs="Times New Roman"/>
-                <w:kern w:val="0"/>
-                <w:sz w:val="24"/>
-                <w:szCs w:val="24"/>
-                <w14:ligatures w14:val="none"/>
-              </w:rPr>
-            </w:pPr>
-            <w:r>
-              <w:rPr>
-                <w:rFonts w:ascii="Aptos" w:eastAsia="Times New Roman" w:hAnsi="Aptos" w:cs="Times New Roman"/>
-                <w:b/>
-                <w:bCs/>
-                <w:kern w:val="0"/>
-                <w:sz w:val="24"/>
-                <w:szCs w:val="24"/>
-                <w14:ligatures w14:val="none"/>
-              </w:rPr>
-              <w:t>Shibboleth:</w:t>
-            </w:r>
-            <w:r>
-              <w:rPr>
-                <w:rFonts w:ascii="Aptos" w:eastAsia="Times New Roman" w:hAnsi="Aptos" w:cs="Times New Roman"/>
-                <w:kern w:val="0"/>
-                <w:sz w:val="24"/>
-                <w:szCs w:val="24"/>
-                <w14:ligatures w14:val="none"/>
-              </w:rPr>
-              <w:t xml:space="preserve"> Verification for BYUI </w:t>
+            <w:hideMark/>
+          </w:tcPr>
+          <w:p>
+            <w:pPr>
+              <w:spacing w:after="0" w:line="240" w:lineRule="auto"/>
+              <w:textAlignment w:val="baseline"/>
+              <w:rPr>
+                <w:rFonts w:ascii="Times New Roman" w:eastAsia="Times New Roman" w:hAnsi="Times New Roman" w:cs="Times New Roman"/>
+                <w:kern w:val="0"/>
+                <w:sz w:val="24"/>
+                <w:szCs w:val="24"/>
+                <w14:ligatures w14:val="none"/>
+              </w:rPr>
+            </w:pPr>
+            <w:r>
+              <w:rPr>
+                <w:rFonts w:ascii="Aptos" w:eastAsia="Times New Roman" w:hAnsi="Aptos" w:cs="Times New Roman"/>
+                <w:kern w:val="0"/>
+                <w:sz w:val="24"/>
+                <w:szCs w:val="24"/>
+                <w14:ligatures w14:val="none"/>
+              </w:rPr>
+              <w:t>1.3.2 Scheduling Database</w:t>
             </w:r>
           </w:p>
         </w:tc>
@@ -924,73 +791,59 @@
             <w:tcW w:w="0" w:type="auto"/>
             <w:vMerge/>
             <w:tcBorders>
+              <w:left w:val="single" w:sz="6" w:space="0" w:color="000000"/>
+              <w:right w:val="single" w:sz="6" w:space="0" w:color="000000"/>
+            </w:tcBorders>
+            <w:shd w:val="clear" w:color="auto" w:fill="auto"/>
+            <w:vAlign w:val="center"/>
+            <w:hideMark/>
+          </w:tcPr>
+          <w:p>
+            <w:pPr>
+              <w:spacing w:after="0" w:line="240" w:lineRule="auto"/>
+              <w:rPr>
+                <w:rFonts w:ascii="Times New Roman" w:eastAsia="Times New Roman" w:hAnsi="Times New Roman" w:cs="Times New Roman"/>
+                <w:kern w:val="0"/>
+                <w:sz w:val="24"/>
+                <w:szCs w:val="24"/>
+                <w14:ligatures w14:val="none"/>
+              </w:rPr>
+            </w:pPr>
+          </w:p>
+        </w:tc>
+        <w:tc>
+          <w:tcPr>
+            <w:tcW w:w="4672" w:type="dxa"/>
+            <w:tcBorders>
               <w:top w:val="single" w:sz="6" w:space="0" w:color="000000"/>
               <w:left w:val="single" w:sz="6" w:space="0" w:color="000000"/>
               <w:bottom w:val="single" w:sz="6" w:space="0" w:color="000000"/>
               <w:right w:val="single" w:sz="6" w:space="0" w:color="000000"/>
             </w:tcBorders>
             <w:shd w:val="clear" w:color="auto" w:fill="auto"/>
-            <w:vAlign w:val="center"/>
-            <w:hideMark/>
-          </w:tcPr>
-          <w:p>
-            <w:pPr>
-              <w:spacing w:after="0" w:line="240" w:lineRule="auto"/>
-              <w:rPr>
-                <w:rFonts w:ascii="Times New Roman" w:eastAsia="Times New Roman" w:hAnsi="Times New Roman" w:cs="Times New Roman"/>
-                <w:kern w:val="0"/>
-                <w:sz w:val="24"/>
-                <w:szCs w:val="24"/>
-                <w14:ligatures w14:val="none"/>
-              </w:rPr>
-            </w:pPr>
-          </w:p>
-        </w:tc>
-        <w:tc>
-          <w:tcPr>
-            <w:tcW w:w="4680" w:type="dxa"/>
-            <w:tcBorders>
-              <w:top w:val="single" w:sz="6" w:space="0" w:color="000000"/>
-              <w:left w:val="single" w:sz="6" w:space="0" w:color="000000"/>
-              <w:bottom w:val="single" w:sz="6" w:space="0" w:color="000000"/>
-              <w:right w:val="single" w:sz="6" w:space="0" w:color="000000"/>
-            </w:tcBorders>
-            <w:shd w:val="clear" w:color="auto" w:fill="auto"/>
-            <w:hideMark/>
-          </w:tcPr>
-          <w:p>
-            <w:pPr>
-              <w:spacing w:after="0" w:line="240" w:lineRule="auto"/>
-              <w:textAlignment w:val="baseline"/>
-              <w:rPr>
-                <w:rFonts w:ascii="Times New Roman" w:eastAsia="Times New Roman" w:hAnsi="Times New Roman" w:cs="Times New Roman"/>
-                <w:kern w:val="0"/>
-                <w:sz w:val="24"/>
-                <w:szCs w:val="24"/>
-                <w14:ligatures w14:val="none"/>
-              </w:rPr>
-            </w:pPr>
-            <w:r>
-              <w:rPr>
-                <w:rFonts w:ascii="Aptos" w:eastAsia="Times New Roman" w:hAnsi="Aptos" w:cs="Times New Roman"/>
-                <w:b/>
-                <w:bCs/>
-                <w:kern w:val="0"/>
-                <w:sz w:val="24"/>
-                <w:szCs w:val="24"/>
-                <w14:ligatures w14:val="none"/>
-              </w:rPr>
-              <w:t xml:space="preserve">Jenzabar: </w:t>
-            </w:r>
-            <w:r>
-              <w:rPr>
-                <w:rFonts w:ascii="Aptos" w:eastAsia="Times New Roman" w:hAnsi="Aptos" w:cs="Times New Roman"/>
-                <w:kern w:val="0"/>
-                <w:sz w:val="24"/>
-                <w:szCs w:val="24"/>
-                <w14:ligatures w14:val="none"/>
-              </w:rPr>
-              <w:t>Database for BYUI </w:t>
+            <w:hideMark/>
+          </w:tcPr>
+          <w:p>
+            <w:pPr>
+              <w:spacing w:after="0" w:line="240" w:lineRule="auto"/>
+              <w:textAlignment w:val="baseline"/>
+              <w:rPr>
+                <w:rFonts w:ascii="Times New Roman" w:eastAsia="Times New Roman" w:hAnsi="Times New Roman" w:cs="Times New Roman"/>
+                <w:kern w:val="0"/>
+                <w:sz w:val="24"/>
+                <w:szCs w:val="24"/>
+                <w14:ligatures w14:val="none"/>
+              </w:rPr>
+            </w:pPr>
+            <w:r>
+              <w:rPr>
+                <w:rFonts w:ascii="Aptos" w:eastAsia="Times New Roman" w:hAnsi="Aptos" w:cs="Times New Roman"/>
+                <w:kern w:val="0"/>
+                <w:sz w:val="24"/>
+                <w:szCs w:val="24"/>
+                <w14:ligatures w14:val="none"/>
+              </w:rPr>
+              <w:t>1.3.3 External Database </w:t>
             </w:r>
           </w:p>
         </w:tc>
@@ -1004,73 +857,59 @@
             <w:tcW w:w="0" w:type="auto"/>
             <w:vMerge/>
             <w:tcBorders>
+              <w:left w:val="single" w:sz="6" w:space="0" w:color="000000"/>
+              <w:right w:val="single" w:sz="6" w:space="0" w:color="000000"/>
+            </w:tcBorders>
+            <w:shd w:val="clear" w:color="auto" w:fill="auto"/>
+            <w:vAlign w:val="center"/>
+            <w:hideMark/>
+          </w:tcPr>
+          <w:p>
+            <w:pPr>
+              <w:spacing w:after="0" w:line="240" w:lineRule="auto"/>
+              <w:rPr>
+                <w:rFonts w:ascii="Times New Roman" w:eastAsia="Times New Roman" w:hAnsi="Times New Roman" w:cs="Times New Roman"/>
+                <w:kern w:val="0"/>
+                <w:sz w:val="24"/>
+                <w:szCs w:val="24"/>
+                <w14:ligatures w14:val="none"/>
+              </w:rPr>
+            </w:pPr>
+          </w:p>
+        </w:tc>
+        <w:tc>
+          <w:tcPr>
+            <w:tcW w:w="4672" w:type="dxa"/>
+            <w:tcBorders>
               <w:top w:val="single" w:sz="6" w:space="0" w:color="000000"/>
               <w:left w:val="single" w:sz="6" w:space="0" w:color="000000"/>
               <w:bottom w:val="single" w:sz="6" w:space="0" w:color="000000"/>
               <w:right w:val="single" w:sz="6" w:space="0" w:color="000000"/>
             </w:tcBorders>
             <w:shd w:val="clear" w:color="auto" w:fill="auto"/>
-            <w:vAlign w:val="center"/>
-            <w:hideMark/>
-          </w:tcPr>
-          <w:p>
-            <w:pPr>
-              <w:spacing w:after="0" w:line="240" w:lineRule="auto"/>
-              <w:rPr>
-                <w:rFonts w:ascii="Times New Roman" w:eastAsia="Times New Roman" w:hAnsi="Times New Roman" w:cs="Times New Roman"/>
-                <w:kern w:val="0"/>
-                <w:sz w:val="24"/>
-                <w:szCs w:val="24"/>
-                <w14:ligatures w14:val="none"/>
-              </w:rPr>
-            </w:pPr>
-          </w:p>
-        </w:tc>
-        <w:tc>
-          <w:tcPr>
-            <w:tcW w:w="4680" w:type="dxa"/>
-            <w:tcBorders>
-              <w:top w:val="single" w:sz="6" w:space="0" w:color="000000"/>
-              <w:left w:val="single" w:sz="6" w:space="0" w:color="000000"/>
-              <w:bottom w:val="single" w:sz="6" w:space="0" w:color="000000"/>
-              <w:right w:val="single" w:sz="6" w:space="0" w:color="000000"/>
-            </w:tcBorders>
-            <w:shd w:val="clear" w:color="auto" w:fill="auto"/>
-            <w:hideMark/>
-          </w:tcPr>
-          <w:p>
-            <w:pPr>
-              <w:spacing w:after="0" w:line="240" w:lineRule="auto"/>
-              <w:textAlignment w:val="baseline"/>
-              <w:rPr>
-                <w:rFonts w:ascii="Times New Roman" w:eastAsia="Times New Roman" w:hAnsi="Times New Roman" w:cs="Times New Roman"/>
-                <w:kern w:val="0"/>
-                <w:sz w:val="24"/>
-                <w:szCs w:val="24"/>
-                <w14:ligatures w14:val="none"/>
-              </w:rPr>
-            </w:pPr>
-            <w:r>
-              <w:rPr>
-                <w:rFonts w:ascii="Aptos" w:eastAsia="Times New Roman" w:hAnsi="Aptos" w:cs="Times New Roman"/>
-                <w:b/>
-                <w:bCs/>
-                <w:kern w:val="0"/>
-                <w:sz w:val="24"/>
-                <w:szCs w:val="24"/>
-                <w14:ligatures w14:val="none"/>
-              </w:rPr>
-              <w:t>BYUI Interactive Map:</w:t>
-            </w:r>
-            <w:r>
-              <w:rPr>
-                <w:rFonts w:ascii="Aptos" w:eastAsia="Times New Roman" w:hAnsi="Aptos" w:cs="Times New Roman"/>
-                <w:kern w:val="0"/>
-                <w:sz w:val="24"/>
-                <w:szCs w:val="24"/>
-                <w14:ligatures w14:val="none"/>
-              </w:rPr>
-              <w:t xml:space="preserve"> App that allows you to see distance to a class </w:t>
+            <w:hideMark/>
+          </w:tcPr>
+          <w:p>
+            <w:pPr>
+              <w:spacing w:after="0" w:line="240" w:lineRule="auto"/>
+              <w:textAlignment w:val="baseline"/>
+              <w:rPr>
+                <w:rFonts w:ascii="Times New Roman" w:eastAsia="Times New Roman" w:hAnsi="Times New Roman" w:cs="Times New Roman"/>
+                <w:kern w:val="0"/>
+                <w:sz w:val="24"/>
+                <w:szCs w:val="24"/>
+                <w14:ligatures w14:val="none"/>
+              </w:rPr>
+            </w:pPr>
+            <w:r>
+              <w:rPr>
+                <w:rFonts w:ascii="Aptos" w:eastAsia="Times New Roman" w:hAnsi="Aptos" w:cs="Times New Roman"/>
+                <w:kern w:val="0"/>
+                <w:sz w:val="24"/>
+                <w:szCs w:val="24"/>
+                <w14:ligatures w14:val="none"/>
+              </w:rPr>
+              <w:t>1.3.4 Shibboleth</w:t>
             </w:r>
           </w:p>
         </w:tc>
@@ -1084,99 +923,59 @@
             <w:tcW w:w="0" w:type="auto"/>
             <w:vMerge/>
             <w:tcBorders>
+              <w:left w:val="single" w:sz="6" w:space="0" w:color="000000"/>
+              <w:right w:val="single" w:sz="6" w:space="0" w:color="000000"/>
+            </w:tcBorders>
+            <w:shd w:val="clear" w:color="auto" w:fill="auto"/>
+            <w:vAlign w:val="center"/>
+            <w:hideMark/>
+          </w:tcPr>
+          <w:p>
+            <w:pPr>
+              <w:spacing w:after="0" w:line="240" w:lineRule="auto"/>
+              <w:rPr>
+                <w:rFonts w:ascii="Times New Roman" w:eastAsia="Times New Roman" w:hAnsi="Times New Roman" w:cs="Times New Roman"/>
+                <w:kern w:val="0"/>
+                <w:sz w:val="24"/>
+                <w:szCs w:val="24"/>
+                <w14:ligatures w14:val="none"/>
+              </w:rPr>
+            </w:pPr>
+          </w:p>
+        </w:tc>
+        <w:tc>
+          <w:tcPr>
+            <w:tcW w:w="4672" w:type="dxa"/>
+            <w:tcBorders>
               <w:top w:val="single" w:sz="6" w:space="0" w:color="000000"/>
               <w:left w:val="single" w:sz="6" w:space="0" w:color="000000"/>
               <w:bottom w:val="single" w:sz="6" w:space="0" w:color="000000"/>
               <w:right w:val="single" w:sz="6" w:space="0" w:color="000000"/>
             </w:tcBorders>
             <w:shd w:val="clear" w:color="auto" w:fill="auto"/>
-            <w:vAlign w:val="center"/>
-            <w:hideMark/>
-          </w:tcPr>
-          <w:p>
-            <w:pPr>
-              <w:spacing w:after="0" w:line="240" w:lineRule="auto"/>
-              <w:rPr>
-                <w:rFonts w:ascii="Times New Roman" w:eastAsia="Times New Roman" w:hAnsi="Times New Roman" w:cs="Times New Roman"/>
-                <w:kern w:val="0"/>
-                <w:sz w:val="24"/>
-                <w:szCs w:val="24"/>
-                <w14:ligatures w14:val="none"/>
-              </w:rPr>
-            </w:pPr>
-          </w:p>
-        </w:tc>
-        <w:tc>
-          <w:tcPr>
-            <w:tcW w:w="4680" w:type="dxa"/>
-            <w:tcBorders>
-              <w:top w:val="single" w:sz="6" w:space="0" w:color="000000"/>
-              <w:left w:val="single" w:sz="6" w:space="0" w:color="000000"/>
-              <w:bottom w:val="single" w:sz="6" w:space="0" w:color="000000"/>
-              <w:right w:val="single" w:sz="6" w:space="0" w:color="000000"/>
-            </w:tcBorders>
-            <w:shd w:val="clear" w:color="auto" w:fill="auto"/>
-            <w:hideMark/>
-          </w:tcPr>
-          <w:p>
-            <w:pPr>
-              <w:spacing w:after="0" w:line="240" w:lineRule="auto"/>
-              <w:textAlignment w:val="baseline"/>
-              <w:rPr>
-                <w:rFonts w:ascii="Times New Roman" w:eastAsia="Times New Roman" w:hAnsi="Times New Roman" w:cs="Times New Roman"/>
-                <w:kern w:val="0"/>
-                <w:sz w:val="24"/>
-                <w:szCs w:val="24"/>
-                <w14:ligatures w14:val="none"/>
-              </w:rPr>
-            </w:pPr>
-            <w:r>
-              <w:rPr>
-                <w:rFonts w:ascii="Aptos" w:eastAsia="Times New Roman" w:hAnsi="Aptos" w:cs="Times New Roman"/>
-                <w:b/>
-                <w:bCs/>
-                <w:kern w:val="0"/>
-                <w:sz w:val="24"/>
-                <w:szCs w:val="24"/>
-                <w14:ligatures w14:val="none"/>
-              </w:rPr>
-              <w:t xml:space="preserve">Rate my </w:t>
-            </w:r>
-            <w:proofErr w:type="gramStart"/>
-            <w:r>
-              <w:rPr>
-                <w:rFonts w:ascii="Aptos" w:eastAsia="Times New Roman" w:hAnsi="Aptos" w:cs="Times New Roman"/>
-                <w:b/>
-                <w:bCs/>
-                <w:kern w:val="0"/>
-                <w:sz w:val="24"/>
-                <w:szCs w:val="24"/>
-                <w14:ligatures w14:val="none"/>
-              </w:rPr>
-              <w:t>Professor</w:t>
-            </w:r>
-            <w:proofErr w:type="gramEnd"/>
-            <w:r>
-              <w:rPr>
-                <w:rFonts w:ascii="Aptos" w:eastAsia="Times New Roman" w:hAnsi="Aptos" w:cs="Times New Roman"/>
-                <w:b/>
-                <w:bCs/>
-                <w:kern w:val="0"/>
-                <w:sz w:val="24"/>
-                <w:szCs w:val="24"/>
-                <w14:ligatures w14:val="none"/>
-              </w:rPr>
-              <w:t>:</w:t>
-            </w:r>
-            <w:r>
-              <w:rPr>
-                <w:rFonts w:ascii="Aptos" w:eastAsia="Times New Roman" w:hAnsi="Aptos" w:cs="Times New Roman"/>
-                <w:kern w:val="0"/>
-                <w:sz w:val="24"/>
-                <w:szCs w:val="24"/>
-                <w14:ligatures w14:val="none"/>
-              </w:rPr>
-              <w:t xml:space="preserve"> Database for Rate my Professor info. </w:t>
+            <w:hideMark/>
+          </w:tcPr>
+          <w:p>
+            <w:pPr>
+              <w:spacing w:after="0" w:line="240" w:lineRule="auto"/>
+              <w:textAlignment w:val="baseline"/>
+              <w:rPr>
+                <w:rFonts w:ascii="Times New Roman" w:eastAsia="Times New Roman" w:hAnsi="Times New Roman" w:cs="Times New Roman"/>
+                <w:kern w:val="0"/>
+                <w:sz w:val="24"/>
+                <w:szCs w:val="24"/>
+                <w14:ligatures w14:val="none"/>
+              </w:rPr>
+            </w:pPr>
+            <w:r>
+              <w:rPr>
+                <w:rFonts w:ascii="Aptos" w:eastAsia="Times New Roman" w:hAnsi="Aptos" w:cs="Times New Roman"/>
+                <w:kern w:val="0"/>
+                <w:sz w:val="24"/>
+                <w:szCs w:val="24"/>
+                <w14:ligatures w14:val="none"/>
+              </w:rPr>
+              <w:t>1.3.5 Jenzebar </w:t>
             </w:r>
           </w:p>
         </w:tc>
@@ -1190,73 +989,59 @@
             <w:tcW w:w="0" w:type="auto"/>
             <w:vMerge/>
             <w:tcBorders>
+              <w:left w:val="single" w:sz="6" w:space="0" w:color="000000"/>
+              <w:right w:val="single" w:sz="6" w:space="0" w:color="000000"/>
+            </w:tcBorders>
+            <w:shd w:val="clear" w:color="auto" w:fill="auto"/>
+            <w:vAlign w:val="center"/>
+            <w:hideMark/>
+          </w:tcPr>
+          <w:p>
+            <w:pPr>
+              <w:spacing w:after="0" w:line="240" w:lineRule="auto"/>
+              <w:rPr>
+                <w:rFonts w:ascii="Times New Roman" w:eastAsia="Times New Roman" w:hAnsi="Times New Roman" w:cs="Times New Roman"/>
+                <w:kern w:val="0"/>
+                <w:sz w:val="24"/>
+                <w:szCs w:val="24"/>
+                <w14:ligatures w14:val="none"/>
+              </w:rPr>
+            </w:pPr>
+          </w:p>
+        </w:tc>
+        <w:tc>
+          <w:tcPr>
+            <w:tcW w:w="4672" w:type="dxa"/>
+            <w:tcBorders>
               <w:top w:val="single" w:sz="6" w:space="0" w:color="000000"/>
               <w:left w:val="single" w:sz="6" w:space="0" w:color="000000"/>
               <w:bottom w:val="single" w:sz="6" w:space="0" w:color="000000"/>
               <w:right w:val="single" w:sz="6" w:space="0" w:color="000000"/>
             </w:tcBorders>
             <w:shd w:val="clear" w:color="auto" w:fill="auto"/>
-            <w:vAlign w:val="center"/>
-            <w:hideMark/>
-          </w:tcPr>
-          <w:p>
-            <w:pPr>
-              <w:spacing w:after="0" w:line="240" w:lineRule="auto"/>
-              <w:rPr>
-                <w:rFonts w:ascii="Times New Roman" w:eastAsia="Times New Roman" w:hAnsi="Times New Roman" w:cs="Times New Roman"/>
-                <w:kern w:val="0"/>
-                <w:sz w:val="24"/>
-                <w:szCs w:val="24"/>
-                <w14:ligatures w14:val="none"/>
-              </w:rPr>
-            </w:pPr>
-          </w:p>
-        </w:tc>
-        <w:tc>
-          <w:tcPr>
-            <w:tcW w:w="4680" w:type="dxa"/>
-            <w:tcBorders>
-              <w:top w:val="single" w:sz="6" w:space="0" w:color="000000"/>
-              <w:left w:val="single" w:sz="6" w:space="0" w:color="000000"/>
-              <w:bottom w:val="single" w:sz="6" w:space="0" w:color="000000"/>
-              <w:right w:val="single" w:sz="6" w:space="0" w:color="000000"/>
-            </w:tcBorders>
-            <w:shd w:val="clear" w:color="auto" w:fill="auto"/>
-            <w:hideMark/>
-          </w:tcPr>
-          <w:p>
-            <w:pPr>
-              <w:spacing w:after="0" w:line="240" w:lineRule="auto"/>
-              <w:textAlignment w:val="baseline"/>
-              <w:rPr>
-                <w:rFonts w:ascii="Aptos" w:eastAsia="Times New Roman" w:hAnsi="Aptos" w:cs="Times New Roman"/>
-                <w:kern w:val="0"/>
-                <w:sz w:val="24"/>
-                <w:szCs w:val="24"/>
-                <w14:ligatures w14:val="none"/>
-              </w:rPr>
-            </w:pPr>
-            <w:r>
-              <w:rPr>
-                <w:rFonts w:ascii="Aptos" w:eastAsia="Times New Roman" w:hAnsi="Aptos" w:cs="Times New Roman"/>
-                <w:b/>
-                <w:bCs/>
-                <w:kern w:val="0"/>
-                <w:sz w:val="24"/>
-                <w:szCs w:val="24"/>
-                <w14:ligatures w14:val="none"/>
-              </w:rPr>
-              <w:t xml:space="preserve">External Database: </w:t>
-            </w:r>
-            <w:r>
-              <w:rPr>
-                <w:rFonts w:ascii="Aptos" w:eastAsia="Times New Roman" w:hAnsi="Aptos" w:cs="Times New Roman"/>
-                <w:kern w:val="0"/>
-                <w:sz w:val="24"/>
-                <w:szCs w:val="24"/>
-                <w14:ligatures w14:val="none"/>
-              </w:rPr>
-              <w:t>Stores relevant data from our external dependencies.</w:t>
+            <w:hideMark/>
+          </w:tcPr>
+          <w:p>
+            <w:pPr>
+              <w:spacing w:after="0" w:line="240" w:lineRule="auto"/>
+              <w:textAlignment w:val="baseline"/>
+              <w:rPr>
+                <w:rFonts w:ascii="Times New Roman" w:eastAsia="Times New Roman" w:hAnsi="Times New Roman" w:cs="Times New Roman"/>
+                <w:kern w:val="0"/>
+                <w:sz w:val="24"/>
+                <w:szCs w:val="24"/>
+                <w14:ligatures w14:val="none"/>
+              </w:rPr>
+            </w:pPr>
+            <w:r>
+              <w:rPr>
+                <w:rFonts w:ascii="Aptos" w:eastAsia="Times New Roman" w:hAnsi="Aptos" w:cs="Times New Roman"/>
+                <w:kern w:val="0"/>
+                <w:sz w:val="24"/>
+                <w:szCs w:val="24"/>
+                <w14:ligatures w14:val="none"/>
+              </w:rPr>
+              <w:t>1.3.6 Interactive Map </w:t>
             </w:r>
           </w:p>
         </w:tc>
@@ -1270,73 +1055,59 @@
             <w:tcW w:w="0" w:type="auto"/>
             <w:vMerge/>
             <w:tcBorders>
+              <w:left w:val="single" w:sz="6" w:space="0" w:color="000000"/>
+              <w:right w:val="single" w:sz="6" w:space="0" w:color="000000"/>
+            </w:tcBorders>
+            <w:shd w:val="clear" w:color="auto" w:fill="auto"/>
+            <w:vAlign w:val="center"/>
+            <w:hideMark/>
+          </w:tcPr>
+          <w:p>
+            <w:pPr>
+              <w:spacing w:after="0" w:line="240" w:lineRule="auto"/>
+              <w:rPr>
+                <w:rFonts w:ascii="Times New Roman" w:eastAsia="Times New Roman" w:hAnsi="Times New Roman" w:cs="Times New Roman"/>
+                <w:kern w:val="0"/>
+                <w:sz w:val="24"/>
+                <w:szCs w:val="24"/>
+                <w14:ligatures w14:val="none"/>
+              </w:rPr>
+            </w:pPr>
+          </w:p>
+        </w:tc>
+        <w:tc>
+          <w:tcPr>
+            <w:tcW w:w="4672" w:type="dxa"/>
+            <w:tcBorders>
               <w:top w:val="single" w:sz="6" w:space="0" w:color="000000"/>
               <w:left w:val="single" w:sz="6" w:space="0" w:color="000000"/>
               <w:bottom w:val="single" w:sz="6" w:space="0" w:color="000000"/>
               <w:right w:val="single" w:sz="6" w:space="0" w:color="000000"/>
             </w:tcBorders>
             <w:shd w:val="clear" w:color="auto" w:fill="auto"/>
-            <w:vAlign w:val="center"/>
-            <w:hideMark/>
-          </w:tcPr>
-          <w:p>
-            <w:pPr>
-              <w:spacing w:after="0" w:line="240" w:lineRule="auto"/>
-              <w:rPr>
-                <w:rFonts w:ascii="Times New Roman" w:eastAsia="Times New Roman" w:hAnsi="Times New Roman" w:cs="Times New Roman"/>
-                <w:kern w:val="0"/>
-                <w:sz w:val="24"/>
-                <w:szCs w:val="24"/>
-                <w14:ligatures w14:val="none"/>
-              </w:rPr>
-            </w:pPr>
-          </w:p>
-        </w:tc>
-        <w:tc>
-          <w:tcPr>
-            <w:tcW w:w="4680" w:type="dxa"/>
-            <w:tcBorders>
-              <w:top w:val="single" w:sz="6" w:space="0" w:color="000000"/>
-              <w:left w:val="single" w:sz="6" w:space="0" w:color="000000"/>
-              <w:bottom w:val="single" w:sz="6" w:space="0" w:color="000000"/>
-              <w:right w:val="single" w:sz="6" w:space="0" w:color="000000"/>
-            </w:tcBorders>
-            <w:shd w:val="clear" w:color="auto" w:fill="auto"/>
-            <w:hideMark/>
-          </w:tcPr>
-          <w:p>
-            <w:pPr>
-              <w:spacing w:after="0" w:line="240" w:lineRule="auto"/>
-              <w:textAlignment w:val="baseline"/>
-              <w:rPr>
-                <w:rFonts w:ascii="Aptos" w:eastAsia="Times New Roman" w:hAnsi="Aptos" w:cs="Times New Roman"/>
-                <w:kern w:val="0"/>
-                <w:sz w:val="24"/>
-                <w:szCs w:val="24"/>
-                <w14:ligatures w14:val="none"/>
-              </w:rPr>
-            </w:pPr>
-            <w:r>
-              <w:rPr>
-                <w:rFonts w:ascii="Aptos" w:eastAsia="Times New Roman" w:hAnsi="Aptos" w:cs="Times New Roman"/>
-                <w:b/>
-                <w:bCs/>
-                <w:kern w:val="0"/>
-                <w:sz w:val="24"/>
-                <w:szCs w:val="24"/>
-                <w14:ligatures w14:val="none"/>
-              </w:rPr>
-              <w:t xml:space="preserve">Scheduling Database: </w:t>
-            </w:r>
-            <w:r>
-              <w:rPr>
-                <w:rFonts w:ascii="Aptos" w:eastAsia="Times New Roman" w:hAnsi="Aptos" w:cs="Times New Roman"/>
-                <w:kern w:val="0"/>
-                <w:sz w:val="24"/>
-                <w:szCs w:val="24"/>
-                <w14:ligatures w14:val="none"/>
-              </w:rPr>
-              <w:t>Stores the schedule information for the students.</w:t>
+            <w:hideMark/>
+          </w:tcPr>
+          <w:p>
+            <w:pPr>
+              <w:spacing w:after="0" w:line="240" w:lineRule="auto"/>
+              <w:textAlignment w:val="baseline"/>
+              <w:rPr>
+                <w:rFonts w:ascii="Aptos" w:eastAsia="Times New Roman" w:hAnsi="Aptos" w:cs="Times New Roman"/>
+                <w:kern w:val="0"/>
+                <w:sz w:val="24"/>
+                <w:szCs w:val="24"/>
+                <w14:ligatures w14:val="none"/>
+              </w:rPr>
+            </w:pPr>
+            <w:r>
+              <w:rPr>
+                <w:rFonts w:ascii="Aptos" w:eastAsia="Times New Roman" w:hAnsi="Aptos" w:cs="Times New Roman"/>
+                <w:kern w:val="0"/>
+                <w:sz w:val="24"/>
+                <w:szCs w:val="24"/>
+                <w14:ligatures w14:val="none"/>
+              </w:rPr>
+              <w:t>1.3.7 Rate My Professor</w:t>
             </w:r>
           </w:p>
         </w:tc>
@@ -1347,7 +1118,7 @@
         </w:trPr>
         <w:tc>
           <w:tcPr>
-            <w:tcW w:w="4680" w:type="dxa"/>
+            <w:tcW w:w="4672" w:type="dxa"/>
             <w:tcBorders>
               <w:top w:val="single" w:sz="6" w:space="0" w:color="000000"/>
               <w:left w:val="single" w:sz="6" w:space="0" w:color="000000"/>
@@ -1395,7 +1166,7 @@
         </w:tc>
         <w:tc>
           <w:tcPr>
-            <w:tcW w:w="4680" w:type="dxa"/>
+            <w:tcW w:w="4672" w:type="dxa"/>
             <w:tcBorders>
               <w:top w:val="single" w:sz="6" w:space="0" w:color="000000"/>
               <w:left w:val="single" w:sz="6" w:space="0" w:color="000000"/>
@@ -1425,7 +1196,17 @@
                 <w:szCs w:val="24"/>
                 <w14:ligatures w14:val="none"/>
               </w:rPr>
-              <w:t>1.0 </w:t>
+              <w:t>N/A</w:t>
+            </w:r>
+            <w:r>
+              <w:rPr>
+                <w:rFonts w:ascii="Aptos" w:eastAsia="Times New Roman" w:hAnsi="Aptos" w:cs="Times New Roman"/>
+                <w:kern w:val="0"/>
+                <w:sz w:val="24"/>
+                <w:szCs w:val="24"/>
+                <w14:ligatures w14:val="none"/>
+              </w:rPr>
+              <w:t> </w:t>
             </w:r>
           </w:p>
         </w:tc>
@@ -1436,7 +1217,7 @@
         </w:trPr>
         <w:tc>
           <w:tcPr>
-            <w:tcW w:w="4680" w:type="dxa"/>
+            <w:tcW w:w="4672" w:type="dxa"/>
             <w:tcBorders>
               <w:top w:val="single" w:sz="6" w:space="0" w:color="000000"/>
               <w:left w:val="single" w:sz="6" w:space="0" w:color="000000"/>
@@ -1484,7 +1265,7 @@
         </w:tc>
         <w:tc>
           <w:tcPr>
-            <w:tcW w:w="4680" w:type="dxa"/>
+            <w:tcW w:w="4672" w:type="dxa"/>
             <w:tcBorders>
               <w:top w:val="single" w:sz="6" w:space="0" w:color="000000"/>
               <w:left w:val="single" w:sz="6" w:space="0" w:color="000000"/>
@@ -1515,26 +1296,6 @@
                 <w14:ligatures w14:val="none"/>
               </w:rPr>
               <w:t>Component diagram</w:t>
-            </w:r>
-            <w:r>
-              <w:rPr>
-                <w:rFonts w:ascii="Aptos" w:eastAsia="Times New Roman" w:hAnsi="Aptos" w:cs="Times New Roman"/>
-                <w:kern w:val="0"/>
-                <w:sz w:val="24"/>
-                <w:szCs w:val="24"/>
-                <w14:ligatures w14:val="none"/>
-              </w:rPr>
-              <w:t xml:space="preserve">, </w:t>
-            </w:r>
-            <w:r>
-              <w:rPr>
-                <w:rFonts w:ascii="Aptos" w:eastAsia="Times New Roman" w:hAnsi="Aptos" w:cs="Times New Roman"/>
-                <w:kern w:val="0"/>
-                <w:sz w:val="24"/>
-                <w:szCs w:val="24"/>
-                <w14:ligatures w14:val="none"/>
-              </w:rPr>
-              <w:t>External Database View</w:t>
             </w:r>
           </w:p>
         </w:tc>

</xml_diff>

<commit_message>
Second round of QA-suggested changes
</commit_message>
<xml_diff>
--- a/DFD View.docx
+++ b/DFD View.docx
@@ -262,17 +262,17 @@
                 <w:szCs w:val="24"/>
                 <w14:ligatures w14:val="none"/>
               </w:rPr>
-              <w:t>various databases and how they interact with the controller</w:t>
-            </w:r>
-            <w:r>
-              <w:rPr>
-                <w:rFonts w:ascii="Aptos" w:eastAsia="Times New Roman" w:hAnsi="Aptos" w:cs="Times New Roman"/>
-                <w:kern w:val="0"/>
-                <w:sz w:val="24"/>
-                <w:szCs w:val="24"/>
-                <w14:ligatures w14:val="none"/>
-              </w:rPr>
-              <w:t> </w:t>
+              <w:t xml:space="preserve">various databases and how they interact with the </w:t>
+            </w:r>
+            <w:r>
+              <w:rPr>
+                <w:rFonts w:ascii="Aptos" w:eastAsia="Times New Roman" w:hAnsi="Aptos" w:cs="Times New Roman"/>
+                <w:kern w:val="0"/>
+                <w:sz w:val="24"/>
+                <w:szCs w:val="24"/>
+                <w14:ligatures w14:val="none"/>
+              </w:rPr>
+              <w:t>logic component</w:t>
             </w:r>
           </w:p>
         </w:tc>
@@ -361,17 +361,67 @@
                 <w:szCs w:val="24"/>
                 <w14:ligatures w14:val="none"/>
               </w:rPr>
-              <w:t xml:space="preserve">Requests come from the controller, which then </w:t>
-            </w:r>
-            <w:r>
-              <w:rPr>
-                <w:rFonts w:ascii="Aptos" w:eastAsia="Times New Roman" w:hAnsi="Aptos" w:cs="Times New Roman"/>
-                <w:kern w:val="0"/>
-                <w:sz w:val="24"/>
-                <w:szCs w:val="24"/>
-                <w14:ligatures w14:val="none"/>
-              </w:rPr>
-              <w:t xml:space="preserve">communicate with the external </w:t>
+              <w:t xml:space="preserve">Requests come from the </w:t>
+            </w:r>
+            <w:r>
+              <w:rPr>
+                <w:rFonts w:ascii="Aptos" w:eastAsia="Times New Roman" w:hAnsi="Aptos" w:cs="Times New Roman"/>
+                <w:kern w:val="0"/>
+                <w:sz w:val="24"/>
+                <w:szCs w:val="24"/>
+                <w14:ligatures w14:val="none"/>
+              </w:rPr>
+              <w:t>logic component</w:t>
+            </w:r>
+            <w:r>
+              <w:rPr>
+                <w:rFonts w:ascii="Aptos" w:eastAsia="Times New Roman" w:hAnsi="Aptos" w:cs="Times New Roman"/>
+                <w:kern w:val="0"/>
+                <w:sz w:val="24"/>
+                <w:szCs w:val="24"/>
+                <w14:ligatures w14:val="none"/>
+              </w:rPr>
+              <w:t xml:space="preserve"> and go to the federator</w:t>
+            </w:r>
+            <w:r>
+              <w:rPr>
+                <w:rFonts w:ascii="Aptos" w:eastAsia="Times New Roman" w:hAnsi="Aptos" w:cs="Times New Roman"/>
+                <w:kern w:val="0"/>
+                <w:sz w:val="24"/>
+                <w:szCs w:val="24"/>
+                <w14:ligatures w14:val="none"/>
+              </w:rPr>
+              <w:t xml:space="preserve">, which then </w:t>
+            </w:r>
+            <w:r>
+              <w:rPr>
+                <w:rFonts w:ascii="Aptos" w:eastAsia="Times New Roman" w:hAnsi="Aptos" w:cs="Times New Roman"/>
+                <w:kern w:val="0"/>
+                <w:sz w:val="24"/>
+                <w:szCs w:val="24"/>
+                <w14:ligatures w14:val="none"/>
+              </w:rPr>
+              <w:t>communicate</w:t>
+            </w:r>
+            <w:r>
+              <w:rPr>
+                <w:rFonts w:ascii="Aptos" w:eastAsia="Times New Roman" w:hAnsi="Aptos" w:cs="Times New Roman"/>
+                <w:kern w:val="0"/>
+                <w:sz w:val="24"/>
+                <w:szCs w:val="24"/>
+                <w14:ligatures w14:val="none"/>
+              </w:rPr>
+              <w:t>s</w:t>
+            </w:r>
+            <w:r>
+              <w:rPr>
+                <w:rFonts w:ascii="Aptos" w:eastAsia="Times New Roman" w:hAnsi="Aptos" w:cs="Times New Roman"/>
+                <w:kern w:val="0"/>
+                <w:sz w:val="24"/>
+                <w:szCs w:val="24"/>
+                <w14:ligatures w14:val="none"/>
+              </w:rPr>
+              <w:t xml:space="preserve"> with the external </w:t>
             </w:r>
             <w:r>
               <w:rPr>
@@ -401,7 +451,47 @@
                 <w:szCs w:val="24"/>
                 <w14:ligatures w14:val="none"/>
               </w:rPr>
-              <w:t xml:space="preserve"> and the scheduling database, which then return a response back to the controller.</w:t>
+              <w:t xml:space="preserve"> and the scheduling database, which then return</w:t>
+            </w:r>
+            <w:r>
+              <w:rPr>
+                <w:rFonts w:ascii="Aptos" w:eastAsia="Times New Roman" w:hAnsi="Aptos" w:cs="Times New Roman"/>
+                <w:kern w:val="0"/>
+                <w:sz w:val="24"/>
+                <w:szCs w:val="24"/>
+                <w14:ligatures w14:val="none"/>
+              </w:rPr>
+              <w:t>s</w:t>
+            </w:r>
+            <w:r>
+              <w:rPr>
+                <w:rFonts w:ascii="Aptos" w:eastAsia="Times New Roman" w:hAnsi="Aptos" w:cs="Times New Roman"/>
+                <w:kern w:val="0"/>
+                <w:sz w:val="24"/>
+                <w:szCs w:val="24"/>
+                <w14:ligatures w14:val="none"/>
+              </w:rPr>
+              <w:t xml:space="preserve"> a response back to the </w:t>
+            </w:r>
+            <w:r>
+              <w:rPr>
+                <w:rFonts w:ascii="Aptos" w:eastAsia="Times New Roman" w:hAnsi="Aptos" w:cs="Times New Roman"/>
+                <w:kern w:val="0"/>
+                <w:sz w:val="24"/>
+                <w:szCs w:val="24"/>
+                <w14:ligatures w14:val="none"/>
+              </w:rPr>
+              <w:t>logic component</w:t>
+            </w:r>
+            <w:r>
+              <w:rPr>
+                <w:rFonts w:ascii="Aptos" w:eastAsia="Times New Roman" w:hAnsi="Aptos" w:cs="Times New Roman"/>
+                <w:kern w:val="0"/>
+                <w:sz w:val="24"/>
+                <w:szCs w:val="24"/>
+                <w14:ligatures w14:val="none"/>
+              </w:rPr>
+              <w:t>.</w:t>
             </w:r>
           </w:p>
         </w:tc>
@@ -574,12 +664,36 @@
             <w:r>
               <w:rPr>
                 <w:rFonts w:ascii="Aptos" w:eastAsia="Times New Roman" w:hAnsi="Aptos" w:cs="Times New Roman"/>
+                <w:b/>
+                <w:bCs/>
                 <w:kern w:val="0"/>
                 <w:sz w:val="24"/>
                 <w:szCs w:val="24"/>
                 <w14:ligatures w14:val="none"/>
               </w:rPr>
               <w:t>1.2 Logic</w:t>
+            </w:r>
+            <w:r>
+              <w:rPr>
+                <w:rFonts w:ascii="Aptos" w:eastAsia="Times New Roman" w:hAnsi="Aptos" w:cs="Times New Roman"/>
+                <w:b/>
+                <w:bCs/>
+                <w:kern w:val="0"/>
+                <w:sz w:val="24"/>
+                <w:szCs w:val="24"/>
+                <w14:ligatures w14:val="none"/>
+              </w:rPr>
+              <w:t xml:space="preserve">: </w:t>
+            </w:r>
+            <w:r>
+              <w:rPr>
+                <w:rFonts w:ascii="Aptos" w:eastAsia="Times New Roman" w:hAnsi="Aptos" w:cs="Times New Roman"/>
+                <w:kern w:val="0"/>
+                <w:sz w:val="24"/>
+                <w:szCs w:val="24"/>
+                <w14:ligatures w14:val="none"/>
+              </w:rPr>
+              <w:t>The “brains” of the application where calculations are made</w:t>
             </w:r>
           </w:p>
         </w:tc>
@@ -640,12 +754,36 @@
             <w:r>
               <w:rPr>
                 <w:rFonts w:ascii="Aptos" w:eastAsia="Times New Roman" w:hAnsi="Aptos" w:cs="Times New Roman"/>
+                <w:b/>
+                <w:bCs/>
                 <w:kern w:val="0"/>
                 <w:sz w:val="24"/>
                 <w:szCs w:val="24"/>
                 <w14:ligatures w14:val="none"/>
               </w:rPr>
               <w:t>1.3 Storage</w:t>
+            </w:r>
+            <w:r>
+              <w:rPr>
+                <w:rFonts w:ascii="Aptos" w:eastAsia="Times New Roman" w:hAnsi="Aptos" w:cs="Times New Roman"/>
+                <w:b/>
+                <w:bCs/>
+                <w:kern w:val="0"/>
+                <w:sz w:val="24"/>
+                <w:szCs w:val="24"/>
+                <w14:ligatures w14:val="none"/>
+              </w:rPr>
+              <w:t xml:space="preserve">: </w:t>
+            </w:r>
+            <w:r>
+              <w:rPr>
+                <w:rFonts w:ascii="Aptos" w:eastAsia="Times New Roman" w:hAnsi="Aptos" w:cs="Times New Roman"/>
+                <w:kern w:val="0"/>
+                <w:sz w:val="24"/>
+                <w:szCs w:val="24"/>
+                <w14:ligatures w14:val="none"/>
+              </w:rPr>
+              <w:t>Handles the databases that the application depends on</w:t>
             </w:r>
           </w:p>
         </w:tc>
@@ -706,12 +844,36 @@
             <w:r>
               <w:rPr>
                 <w:rFonts w:ascii="Aptos" w:eastAsia="Times New Roman" w:hAnsi="Aptos" w:cs="Times New Roman"/>
+                <w:b/>
+                <w:bCs/>
                 <w:kern w:val="0"/>
                 <w:sz w:val="24"/>
                 <w:szCs w:val="24"/>
                 <w14:ligatures w14:val="none"/>
               </w:rPr>
               <w:t>1.3.1 Federator</w:t>
+            </w:r>
+            <w:r>
+              <w:rPr>
+                <w:rFonts w:ascii="Aptos" w:eastAsia="Times New Roman" w:hAnsi="Aptos" w:cs="Times New Roman"/>
+                <w:b/>
+                <w:bCs/>
+                <w:kern w:val="0"/>
+                <w:sz w:val="24"/>
+                <w:szCs w:val="24"/>
+                <w14:ligatures w14:val="none"/>
+              </w:rPr>
+              <w:t xml:space="preserve">: </w:t>
+            </w:r>
+            <w:r>
+              <w:rPr>
+                <w:rFonts w:ascii="Aptos" w:eastAsia="Times New Roman" w:hAnsi="Aptos" w:cs="Times New Roman"/>
+                <w:kern w:val="0"/>
+                <w:sz w:val="24"/>
+                <w:szCs w:val="24"/>
+                <w14:ligatures w14:val="none"/>
+              </w:rPr>
+              <w:t>Converts requests from the logic to SQL and returns a data response back to the logic</w:t>
             </w:r>
           </w:p>
         </w:tc>
@@ -772,12 +934,36 @@
             <w:r>
               <w:rPr>
                 <w:rFonts w:ascii="Aptos" w:eastAsia="Times New Roman" w:hAnsi="Aptos" w:cs="Times New Roman"/>
+                <w:b/>
+                <w:bCs/>
                 <w:kern w:val="0"/>
                 <w:sz w:val="24"/>
                 <w:szCs w:val="24"/>
                 <w14:ligatures w14:val="none"/>
               </w:rPr>
               <w:t>1.3.2 Scheduling Database</w:t>
+            </w:r>
+            <w:r>
+              <w:rPr>
+                <w:rFonts w:ascii="Aptos" w:eastAsia="Times New Roman" w:hAnsi="Aptos" w:cs="Times New Roman"/>
+                <w:b/>
+                <w:bCs/>
+                <w:kern w:val="0"/>
+                <w:sz w:val="24"/>
+                <w:szCs w:val="24"/>
+                <w14:ligatures w14:val="none"/>
+              </w:rPr>
+              <w:t xml:space="preserve">: </w:t>
+            </w:r>
+            <w:r>
+              <w:rPr>
+                <w:rFonts w:ascii="Aptos" w:eastAsia="Times New Roman" w:hAnsi="Aptos" w:cs="Times New Roman"/>
+                <w:kern w:val="0"/>
+                <w:sz w:val="24"/>
+                <w:szCs w:val="24"/>
+                <w14:ligatures w14:val="none"/>
+              </w:rPr>
+              <w:t>Keeps track of saved schedules and user preferences</w:t>
             </w:r>
           </w:p>
         </w:tc>
@@ -838,12 +1024,36 @@
             <w:r>
               <w:rPr>
                 <w:rFonts w:ascii="Aptos" w:eastAsia="Times New Roman" w:hAnsi="Aptos" w:cs="Times New Roman"/>
-                <w:kern w:val="0"/>
-                <w:sz w:val="24"/>
-                <w:szCs w:val="24"/>
-                <w14:ligatures w14:val="none"/>
-              </w:rPr>
-              <w:t>1.3.3 External Database </w:t>
+                <w:b/>
+                <w:bCs/>
+                <w:kern w:val="0"/>
+                <w:sz w:val="24"/>
+                <w:szCs w:val="24"/>
+                <w14:ligatures w14:val="none"/>
+              </w:rPr>
+              <w:t>1.3.3 External Database</w:t>
+            </w:r>
+            <w:r>
+              <w:rPr>
+                <w:rFonts w:ascii="Aptos" w:eastAsia="Times New Roman" w:hAnsi="Aptos" w:cs="Times New Roman"/>
+                <w:b/>
+                <w:bCs/>
+                <w:kern w:val="0"/>
+                <w:sz w:val="24"/>
+                <w:szCs w:val="24"/>
+                <w14:ligatures w14:val="none"/>
+              </w:rPr>
+              <w:t xml:space="preserve">: </w:t>
+            </w:r>
+            <w:r>
+              <w:rPr>
+                <w:rFonts w:ascii="Aptos" w:eastAsia="Times New Roman" w:hAnsi="Aptos" w:cs="Times New Roman"/>
+                <w:kern w:val="0"/>
+                <w:sz w:val="24"/>
+                <w:szCs w:val="24"/>
+                <w14:ligatures w14:val="none"/>
+              </w:rPr>
+              <w:t>Stores relevant data from our external dependencies</w:t>
             </w:r>
           </w:p>
         </w:tc>
@@ -904,12 +1114,36 @@
             <w:r>
               <w:rPr>
                 <w:rFonts w:ascii="Aptos" w:eastAsia="Times New Roman" w:hAnsi="Aptos" w:cs="Times New Roman"/>
+                <w:b/>
+                <w:bCs/>
                 <w:kern w:val="0"/>
                 <w:sz w:val="24"/>
                 <w:szCs w:val="24"/>
                 <w14:ligatures w14:val="none"/>
               </w:rPr>
               <w:t>1.3.4 Shibboleth</w:t>
+            </w:r>
+            <w:r>
+              <w:rPr>
+                <w:rFonts w:ascii="Aptos" w:eastAsia="Times New Roman" w:hAnsi="Aptos" w:cs="Times New Roman"/>
+                <w:b/>
+                <w:bCs/>
+                <w:kern w:val="0"/>
+                <w:sz w:val="24"/>
+                <w:szCs w:val="24"/>
+                <w14:ligatures w14:val="none"/>
+              </w:rPr>
+              <w:t xml:space="preserve">: </w:t>
+            </w:r>
+            <w:r>
+              <w:rPr>
+                <w:rFonts w:ascii="Aptos" w:eastAsia="Times New Roman" w:hAnsi="Aptos" w:cs="Times New Roman"/>
+                <w:kern w:val="0"/>
+                <w:sz w:val="24"/>
+                <w:szCs w:val="24"/>
+                <w14:ligatures w14:val="none"/>
+              </w:rPr>
+              <w:t>Handles the database with student information</w:t>
             </w:r>
           </w:p>
         </w:tc>
@@ -970,12 +1204,50 @@
             <w:r>
               <w:rPr>
                 <w:rFonts w:ascii="Aptos" w:eastAsia="Times New Roman" w:hAnsi="Aptos" w:cs="Times New Roman"/>
-                <w:kern w:val="0"/>
-                <w:sz w:val="24"/>
-                <w:szCs w:val="24"/>
-                <w14:ligatures w14:val="none"/>
-              </w:rPr>
-              <w:t>1.3.5 Jenzebar </w:t>
+                <w:b/>
+                <w:bCs/>
+                <w:kern w:val="0"/>
+                <w:sz w:val="24"/>
+                <w:szCs w:val="24"/>
+                <w14:ligatures w14:val="none"/>
+              </w:rPr>
+              <w:t xml:space="preserve">1.3.5 </w:t>
+            </w:r>
+            <w:proofErr w:type="spellStart"/>
+            <w:r>
+              <w:rPr>
+                <w:rFonts w:ascii="Aptos" w:eastAsia="Times New Roman" w:hAnsi="Aptos" w:cs="Times New Roman"/>
+                <w:b/>
+                <w:bCs/>
+                <w:kern w:val="0"/>
+                <w:sz w:val="24"/>
+                <w:szCs w:val="24"/>
+                <w14:ligatures w14:val="none"/>
+              </w:rPr>
+              <w:t>Jenzebar</w:t>
+            </w:r>
+            <w:proofErr w:type="spellEnd"/>
+            <w:r>
+              <w:rPr>
+                <w:rFonts w:ascii="Aptos" w:eastAsia="Times New Roman" w:hAnsi="Aptos" w:cs="Times New Roman"/>
+                <w:b/>
+                <w:bCs/>
+                <w:kern w:val="0"/>
+                <w:sz w:val="24"/>
+                <w:szCs w:val="24"/>
+                <w14:ligatures w14:val="none"/>
+              </w:rPr>
+              <w:t xml:space="preserve">: </w:t>
+            </w:r>
+            <w:r>
+              <w:rPr>
+                <w:rFonts w:ascii="Aptos" w:eastAsia="Times New Roman" w:hAnsi="Aptos" w:cs="Times New Roman"/>
+                <w:kern w:val="0"/>
+                <w:sz w:val="24"/>
+                <w:szCs w:val="24"/>
+                <w14:ligatures w14:val="none"/>
+              </w:rPr>
+              <w:t>Handles the user authentication for the student using the application</w:t>
             </w:r>
           </w:p>
         </w:tc>
@@ -1036,12 +1308,36 @@
             <w:r>
               <w:rPr>
                 <w:rFonts w:ascii="Aptos" w:eastAsia="Times New Roman" w:hAnsi="Aptos" w:cs="Times New Roman"/>
-                <w:kern w:val="0"/>
-                <w:sz w:val="24"/>
-                <w:szCs w:val="24"/>
-                <w14:ligatures w14:val="none"/>
-              </w:rPr>
-              <w:t>1.3.6 Interactive Map </w:t>
+                <w:b/>
+                <w:bCs/>
+                <w:kern w:val="0"/>
+                <w:sz w:val="24"/>
+                <w:szCs w:val="24"/>
+                <w14:ligatures w14:val="none"/>
+              </w:rPr>
+              <w:t>1.3.6 Interactive Map</w:t>
+            </w:r>
+            <w:r>
+              <w:rPr>
+                <w:rFonts w:ascii="Aptos" w:eastAsia="Times New Roman" w:hAnsi="Aptos" w:cs="Times New Roman"/>
+                <w:b/>
+                <w:bCs/>
+                <w:kern w:val="0"/>
+                <w:sz w:val="24"/>
+                <w:szCs w:val="24"/>
+                <w14:ligatures w14:val="none"/>
+              </w:rPr>
+              <w:t xml:space="preserve">: </w:t>
+            </w:r>
+            <w:r>
+              <w:rPr>
+                <w:rFonts w:ascii="Aptos" w:eastAsia="Times New Roman" w:hAnsi="Aptos" w:cs="Times New Roman"/>
+                <w:kern w:val="0"/>
+                <w:sz w:val="24"/>
+                <w:szCs w:val="24"/>
+                <w14:ligatures w14:val="none"/>
+              </w:rPr>
+              <w:t>Handles the mapping of routes from one class to another</w:t>
             </w:r>
           </w:p>
         </w:tc>
@@ -1102,12 +1398,36 @@
             <w:r>
               <w:rPr>
                 <w:rFonts w:ascii="Aptos" w:eastAsia="Times New Roman" w:hAnsi="Aptos" w:cs="Times New Roman"/>
+                <w:b/>
+                <w:bCs/>
                 <w:kern w:val="0"/>
                 <w:sz w:val="24"/>
                 <w:szCs w:val="24"/>
                 <w14:ligatures w14:val="none"/>
               </w:rPr>
               <w:t>1.3.7 Rate My Professor</w:t>
+            </w:r>
+            <w:r>
+              <w:rPr>
+                <w:rFonts w:ascii="Aptos" w:eastAsia="Times New Roman" w:hAnsi="Aptos" w:cs="Times New Roman"/>
+                <w:b/>
+                <w:bCs/>
+                <w:kern w:val="0"/>
+                <w:sz w:val="24"/>
+                <w:szCs w:val="24"/>
+                <w14:ligatures w14:val="none"/>
+              </w:rPr>
+              <w:t xml:space="preserve">: </w:t>
+            </w:r>
+            <w:r>
+              <w:rPr>
+                <w:rFonts w:ascii="Aptos" w:eastAsia="Times New Roman" w:hAnsi="Aptos" w:cs="Times New Roman"/>
+                <w:kern w:val="0"/>
+                <w:sz w:val="24"/>
+                <w:szCs w:val="24"/>
+                <w14:ligatures w14:val="none"/>
+              </w:rPr>
+              <w:t>Keeps track of the ratings for each professor</w:t>
             </w:r>
           </w:p>
         </w:tc>

</xml_diff>